<commit_message>
REPORTGEN-1193: fix report header for OWASP-2021 Detailed Report
</commit_message>
<xml_diff>
--- a/CastReporting.Reporting.Core/Templates/Application/Compliance reports/OWASP-2021 Detailed Report.docx
+++ b/CastReporting.Reporting.Core/Templates/Application/Compliance reports/OWASP-2021 Detailed Report.docx
@@ -8711,25 +8711,7 @@
           <w:sz w:val="20"/>
           <w:szCs w:val="20"/>
         </w:rPr>
-        <w:t xml:space="preserve">Violation of the principle of least privilege or deny by default, where access should only be granted for </w:t>
-      </w:r>
-      <w:proofErr w:type="gramStart"/>
-      <w:r>
-        <w:rPr>
-          <w:rFonts w:asciiTheme="minorHAnsi" w:hAnsiTheme="minorHAnsi" w:cstheme="minorHAnsi"/>
-          <w:sz w:val="20"/>
-          <w:szCs w:val="20"/>
-        </w:rPr>
-        <w:t>particular capabilities</w:t>
-      </w:r>
-      <w:proofErr w:type="gramEnd"/>
-      <w:r>
-        <w:rPr>
-          <w:rFonts w:asciiTheme="minorHAnsi" w:hAnsiTheme="minorHAnsi" w:cstheme="minorHAnsi"/>
-          <w:sz w:val="20"/>
-          <w:szCs w:val="20"/>
-        </w:rPr>
-        <w:t>, roles, or users, but is available to anyone.</w:t>
+        <w:t>Violation of the principle of least privilege or deny by default, where access should only be granted for particular capabilities, roles, or users, but is available to anyone.</w:t>
       </w:r>
     </w:p>
     <w:p>
@@ -8746,23 +8728,13 @@
           <w:szCs w:val="20"/>
         </w:rPr>
       </w:pPr>
-      <w:proofErr w:type="gramStart"/>
       <w:r>
         <w:rPr>
           <w:rFonts w:asciiTheme="minorHAnsi" w:hAnsiTheme="minorHAnsi" w:cstheme="minorHAnsi"/>
           <w:sz w:val="20"/>
           <w:szCs w:val="20"/>
         </w:rPr>
-        <w:t>Bypassing</w:t>
-      </w:r>
-      <w:proofErr w:type="gramEnd"/>
-      <w:r>
-        <w:rPr>
-          <w:rFonts w:asciiTheme="minorHAnsi" w:hAnsiTheme="minorHAnsi" w:cstheme="minorHAnsi"/>
-          <w:sz w:val="20"/>
-          <w:szCs w:val="20"/>
-        </w:rPr>
-        <w:t xml:space="preserve"> access control checks by modifying the URL (parameter tampering or force browsing), internal application state, or the HTML page, or by using an attack tool modifying API requests.</w:t>
+        <w:t>Bypassing access control checks by modifying the URL (parameter tampering or force browsing), internal application state, or the HTML page, or by using an attack tool modifying API requests.</w:t>
       </w:r>
     </w:p>
     <w:p>
@@ -9790,25 +9762,7 @@
           <w:sz w:val="20"/>
           <w:szCs w:val="20"/>
         </w:rPr>
-        <w:t xml:space="preserve">Are any old or weak cryptographic algorithms or protocols used either by default or in </w:t>
-      </w:r>
-      <w:proofErr w:type="gramStart"/>
-      <w:r>
-        <w:rPr>
-          <w:rFonts w:asciiTheme="minorHAnsi" w:hAnsiTheme="minorHAnsi" w:cstheme="minorHAnsi"/>
-          <w:sz w:val="20"/>
-          <w:szCs w:val="20"/>
-        </w:rPr>
-        <w:t>older</w:t>
-      </w:r>
-      <w:proofErr w:type="gramEnd"/>
-      <w:r>
-        <w:rPr>
-          <w:rFonts w:asciiTheme="minorHAnsi" w:hAnsiTheme="minorHAnsi" w:cstheme="minorHAnsi"/>
-          <w:sz w:val="20"/>
-          <w:szCs w:val="20"/>
-        </w:rPr>
-        <w:t xml:space="preserve"> code?</w:t>
+        <w:t>Are any old or weak cryptographic algorithms or protocols used either by default or in older code?</w:t>
       </w:r>
     </w:p>
     <w:p>
@@ -9946,25 +9900,7 @@
           <w:sz w:val="20"/>
           <w:szCs w:val="20"/>
         </w:rPr>
-        <w:t xml:space="preserve">Is randomness used for cryptographic purposes that </w:t>
-      </w:r>
-      <w:proofErr w:type="gramStart"/>
-      <w:r>
-        <w:rPr>
-          <w:rFonts w:asciiTheme="minorHAnsi" w:hAnsiTheme="minorHAnsi" w:cstheme="minorHAnsi"/>
-          <w:sz w:val="20"/>
-          <w:szCs w:val="20"/>
-        </w:rPr>
-        <w:t>was</w:t>
-      </w:r>
-      <w:proofErr w:type="gramEnd"/>
-      <w:r>
-        <w:rPr>
-          <w:rFonts w:asciiTheme="minorHAnsi" w:hAnsiTheme="minorHAnsi" w:cstheme="minorHAnsi"/>
-          <w:sz w:val="20"/>
-          <w:szCs w:val="20"/>
-        </w:rPr>
-        <w:t xml:space="preserve"> not designed to meet cryptographic requirements? Even if the correct function is chosen, does it need to be seeded by the developer, and if not, has the developer over-written the strong seeding functionality built into it with a seed that lacks sufficient entropy/unpredictability?</w:t>
+        <w:t>Is randomness used for cryptographic purposes that was not designed to meet cryptographic requirements? Even if the correct function is chosen, does it need to be seeded by the developer, and if not, has the developer over-written the strong seeding functionality built into it with a seed that lacks sufficient entropy/unpredictability?</w:t>
       </w:r>
     </w:p>
     <w:p>
@@ -11826,61 +11762,7 @@
           <w:sz w:val="20"/>
           <w:szCs w:val="20"/>
         </w:rPr>
-        <w:t xml:space="preserve">Insecure design is a broad category representing different weaknesses, expressed as “missing or ineffective control design.” Insecure design is not the source for all </w:t>
-      </w:r>
-      <w:proofErr w:type="gramStart"/>
-      <w:r>
-        <w:rPr>
-          <w:rFonts w:asciiTheme="minorHAnsi" w:hAnsiTheme="minorHAnsi" w:cstheme="minorHAnsi"/>
-          <w:sz w:val="20"/>
-          <w:szCs w:val="20"/>
-        </w:rPr>
-        <w:t>other</w:t>
-      </w:r>
-      <w:proofErr w:type="gramEnd"/>
-      <w:r>
-        <w:rPr>
-          <w:rFonts w:asciiTheme="minorHAnsi" w:hAnsiTheme="minorHAnsi" w:cstheme="minorHAnsi"/>
-          <w:sz w:val="20"/>
-          <w:szCs w:val="20"/>
-        </w:rPr>
-        <w:t xml:space="preserve"> Top 10 risk categories. There is a difference between insecure design and insecure implementation. We differentiate between design flaws and implementation defects for a reason, they have different root causes and remediation. A secure design can still have implementation defects leading to vulnerabilities that may be exploited. An insecure design cannot be fixed by </w:t>
-      </w:r>
-      <w:proofErr w:type="gramStart"/>
-      <w:r>
-        <w:rPr>
-          <w:rFonts w:asciiTheme="minorHAnsi" w:hAnsiTheme="minorHAnsi" w:cstheme="minorHAnsi"/>
-          <w:sz w:val="20"/>
-          <w:szCs w:val="20"/>
-        </w:rPr>
-        <w:t>a perfect</w:t>
-      </w:r>
-      <w:proofErr w:type="gramEnd"/>
-      <w:r>
-        <w:rPr>
-          <w:rFonts w:asciiTheme="minorHAnsi" w:hAnsiTheme="minorHAnsi" w:cstheme="minorHAnsi"/>
-          <w:sz w:val="20"/>
-          <w:szCs w:val="20"/>
-        </w:rPr>
-        <w:t xml:space="preserve"> implementation as by definition, needed security controls were never created to defend against specific attacks. One of the factors that </w:t>
-      </w:r>
-      <w:proofErr w:type="gramStart"/>
-      <w:r>
-        <w:rPr>
-          <w:rFonts w:asciiTheme="minorHAnsi" w:hAnsiTheme="minorHAnsi" w:cstheme="minorHAnsi"/>
-          <w:sz w:val="20"/>
-          <w:szCs w:val="20"/>
-        </w:rPr>
-        <w:t>contribute</w:t>
-      </w:r>
-      <w:proofErr w:type="gramEnd"/>
-      <w:r>
-        <w:rPr>
-          <w:rFonts w:asciiTheme="minorHAnsi" w:hAnsiTheme="minorHAnsi" w:cstheme="minorHAnsi"/>
-          <w:sz w:val="20"/>
-          <w:szCs w:val="20"/>
-        </w:rPr>
-        <w:t xml:space="preserve"> to insecure design is the lack of business risk profiling inherent in the software or system being developed, and thus the failure to determine what level of security design is required. </w:t>
+        <w:t xml:space="preserve">Insecure design is a broad category representing different weaknesses, expressed as “missing or ineffective control design.” Insecure design is not the source for all other Top 10 risk categories. There is a difference between insecure design and insecure implementation. We differentiate between design flaws and implementation defects for a reason, they have different root causes and remediation. A secure design can still have implementation defects leading to vulnerabilities that may be exploited. An insecure design cannot be fixed by a perfect implementation as by definition, needed security controls were never created to defend against specific attacks. One of the factors that contribute to insecure design is the lack of business risk profiling inherent in the software or system being developed, and thus the failure to determine what level of security design is required. </w:t>
       </w:r>
     </w:p>
     <w:p>
@@ -16542,25 +16424,7 @@
           <w:sz w:val="20"/>
           <w:szCs w:val="20"/>
         </w:rPr>
-        <w:t xml:space="preserve">his category is to help detect, escalate, and respond to active breaches. Without logging and monitoring, breaches cannot be detected. Insufficient logging, detection, monitoring, and active response </w:t>
-      </w:r>
-      <w:proofErr w:type="gramStart"/>
-      <w:r>
-        <w:rPr>
-          <w:rFonts w:asciiTheme="minorHAnsi" w:hAnsiTheme="minorHAnsi" w:cstheme="minorHAnsi"/>
-          <w:sz w:val="20"/>
-          <w:szCs w:val="20"/>
-        </w:rPr>
-        <w:t>occurs</w:t>
-      </w:r>
-      <w:proofErr w:type="gramEnd"/>
-      <w:r>
-        <w:rPr>
-          <w:rFonts w:asciiTheme="minorHAnsi" w:hAnsiTheme="minorHAnsi" w:cstheme="minorHAnsi"/>
-          <w:sz w:val="20"/>
-          <w:szCs w:val="20"/>
-        </w:rPr>
-        <w:t xml:space="preserve"> any time:</w:t>
+        <w:t>his category is to help detect, escalate, and respond to active breaches. Without logging and monitoring, breaches cannot be detected. Insufficient logging, detection, monitoring, and active response occurs any time:</w:t>
       </w:r>
     </w:p>
     <w:p>
@@ -16583,25 +16447,7 @@
           <w:sz w:val="20"/>
           <w:szCs w:val="20"/>
         </w:rPr>
-        <w:t xml:space="preserve">Auditable events, such as </w:t>
-      </w:r>
-      <w:proofErr w:type="gramStart"/>
-      <w:r>
-        <w:rPr>
-          <w:rFonts w:asciiTheme="minorHAnsi" w:hAnsiTheme="minorHAnsi" w:cstheme="minorHAnsi"/>
-          <w:sz w:val="20"/>
-          <w:szCs w:val="20"/>
-        </w:rPr>
-        <w:t>logins</w:t>
-      </w:r>
-      <w:proofErr w:type="gramEnd"/>
-      <w:r>
-        <w:rPr>
-          <w:rFonts w:asciiTheme="minorHAnsi" w:hAnsiTheme="minorHAnsi" w:cstheme="minorHAnsi"/>
-          <w:sz w:val="20"/>
-          <w:szCs w:val="20"/>
-        </w:rPr>
-        <w:t>, failed logins, and high-value transactions, are not logged.</w:t>
+        <w:t>Auditable events, such as logins, failed logins, and high-value transactions, are not logged.</w:t>
       </w:r>
     </w:p>
     <w:p>
@@ -17590,25 +17436,7 @@
           <w:sz w:val="20"/>
           <w:szCs w:val="20"/>
         </w:rPr>
-        <w:t xml:space="preserve">As modern web applications provide end-users with convenient features, fetching a URL becomes a common scenario. As a result, the incidence of SSRF is increasing. Also, the severity of SSRF is becoming higher due to cloud services and the complexity of </w:t>
-      </w:r>
-      <w:proofErr w:type="gramStart"/>
-      <w:r>
-        <w:rPr>
-          <w:rFonts w:asciiTheme="minorHAnsi" w:hAnsiTheme="minorHAnsi" w:cstheme="minorHAnsi"/>
-          <w:sz w:val="20"/>
-          <w:szCs w:val="20"/>
-        </w:rPr>
-        <w:t>architectures</w:t>
-      </w:r>
-      <w:proofErr w:type="gramEnd"/>
-      <w:r>
-        <w:rPr>
-          <w:rFonts w:asciiTheme="minorHAnsi" w:hAnsiTheme="minorHAnsi" w:cstheme="minorHAnsi"/>
-          <w:sz w:val="20"/>
-          <w:szCs w:val="20"/>
-        </w:rPr>
-        <w:t>.</w:t>
+        <w:t>As modern web applications provide end-users with convenient features, fetching a URL becomes a common scenario. As a result, the incidence of SSRF is increasing. Also, the severity of SSRF is becoming higher due to cloud services and the complexity of architectures.</w:t>
       </w:r>
     </w:p>
     <w:p>
@@ -20368,23 +20196,7 @@
         <w:ind w:right="657"/>
       </w:pPr>
       <w:r>
-        <w:t xml:space="preserve">Software Intelligence creates understanding into software architecture, </w:t>
-      </w:r>
-      <w:proofErr w:type="gramStart"/>
-      <w:r>
-        <w:t>end to end</w:t>
-      </w:r>
-      <w:proofErr w:type="gramEnd"/>
-      <w:r>
-        <w:t xml:space="preserve"> transaction flows, data access patterns and more, helping teams work confidently and faster. Hundreds of companies rely on CAST Software Intelligence to improve end-user satisfaction and time-to-market, prevent business disruption and reduce </w:t>
-      </w:r>
-      <w:proofErr w:type="gramStart"/>
-      <w:r>
-        <w:t>cost</w:t>
-      </w:r>
-      <w:proofErr w:type="gramEnd"/>
-      <w:r>
-        <w:t>, enabling them to move past today’s obstacles and to tackle the next wave of innovation.</w:t>
+        <w:t>Software Intelligence creates understanding into software architecture, end to end transaction flows, data access patterns and more, helping teams work confidently and faster. Hundreds of companies rely on CAST Software Intelligence to improve end-user satisfaction and time-to-market, prevent business disruption and reduce cost, enabling them to move past today’s obstacles and to tackle the next wave of innovation.</w:t>
       </w:r>
     </w:p>
     <w:p>
@@ -20785,7 +20597,25 @@
         <w:sz w:val="20"/>
         <w:szCs w:val="24"/>
       </w:rPr>
-      <w:t>OWASP 2017 Top 10 Detailed Report</w:t>
+      <w:t xml:space="preserve">OWASP </w:t>
+    </w:r>
+    <w:r>
+      <w:rPr>
+        <w:rFonts w:asciiTheme="majorHAnsi" w:hAnsiTheme="majorHAnsi"/>
+        <w:noProof/>
+        <w:sz w:val="20"/>
+        <w:szCs w:val="24"/>
+      </w:rPr>
+      <w:t>2021</w:t>
+    </w:r>
+    <w:r>
+      <w:rPr>
+        <w:rFonts w:asciiTheme="majorHAnsi" w:hAnsiTheme="majorHAnsi"/>
+        <w:noProof/>
+        <w:sz w:val="20"/>
+        <w:szCs w:val="24"/>
+      </w:rPr>
+      <w:t xml:space="preserve"> Top 10 Detailed Report</w:t>
     </w:r>
   </w:p>
   <w:p>

</xml_diff>